<commit_message>
19-tests are over for now
</commit_message>
<xml_diff>
--- a/testWord.docx
+++ b/testWord.docx
@@ -10,6 +10,7 @@
           <w:docPartUnique/>
         </w:docPartObj>
       </w:sdtPr>
+      <w:sdtEndPr/>
       <w:sdtContent>
         <w:p>
           <w:r>
@@ -345,42 +346,8 @@
                           </wps:style>
                           <wps:txbx>
                             <w:txbxContent>
-                              <w:sdt>
-                                <w:sdtPr>
-                                  <w:rPr>
-                                    <w:color w:val="595959" w:themeColor="text1" w:themeTint="A6"/>
-                                    <w:sz w:val="28"/>
-                                    <w:szCs w:val="28"/>
-                                  </w:rPr>
-                                  <w:alias w:val="Author"/>
-                                  <w:tag w:val=""/>
-                                  <w:id w:val="789243997"/>
-                                  <w:dataBinding w:prefixMappings="xmlns:ns0='http://purl.org/dc/elements/1.1/' xmlns:ns1='http://schemas.openxmlformats.org/package/2006/metadata/core-properties' " w:xpath="/ns1:coreProperties[1]/ns0:creator[1]" w:storeItemID="{6C3C8BC8-F283-45AE-878A-BAB7291924A1}"/>
-                                  <w:text/>
-                                </w:sdtPr>
-                                <w:sdtContent>
-                                  <w:p>
-                                    <w:pPr>
-                                      <w:pStyle w:val="NoSpacing"/>
-                                      <w:jc w:val="right"/>
-                                      <w:rPr>
-                                        <w:color w:val="595959" w:themeColor="text1" w:themeTint="A6"/>
-                                        <w:sz w:val="28"/>
-                                        <w:szCs w:val="28"/>
-                                      </w:rPr>
-                                    </w:pPr>
-                                    <w:r>
-                                      <w:rPr>
-                                        <w:color w:val="595959" w:themeColor="text1" w:themeTint="A6"/>
-                                        <w:sz w:val="28"/>
-                                        <w:szCs w:val="28"/>
-                                        <w:lang w:val="cs-CZ"/>
-                                      </w:rPr>
-                                      <w:t>Jan Dušek</w:t>
-                                    </w:r>
-                                  </w:p>
-                                </w:sdtContent>
-                              </w:sdt>
+                              <w:bookmarkStart w:id="0" w:name="_GoBack"/>
+                              <w:bookmarkEnd w:id="0"/>
                               <w:p>
                                 <w:pPr>
                                   <w:pStyle w:val="NoSpacing"/>
@@ -405,6 +372,7 @@
                                     <w:dataBinding w:prefixMappings="xmlns:ns0='http://schemas.microsoft.com/office/2006/coverPageProps' " w:xpath="/ns0:CoverPageProperties[1]/ns0:CompanyEmail[1]" w:storeItemID="{55AF091B-3C7A-41E3-B477-F2FDAA23CFDA}"/>
                                     <w:text/>
                                   </w:sdtPr>
+                                  <w:sdtEndPr/>
                                   <w:sdtContent>
                                     <w:r>
                                       <w:rPr>
@@ -446,42 +414,8 @@
                   <v:shape id="Text Box 152" o:spid="_x0000_s1026" type="#_x0000_t202" style="position:absolute;margin-left:0;margin-top:0;width:8in;height:1in;z-index:251660288;visibility:visible;mso-wrap-style:square;mso-width-percent:941;mso-height-percent:92;mso-top-percent:818;mso-wrap-distance-left:9pt;mso-wrap-distance-top:0;mso-wrap-distance-right:9pt;mso-wrap-distance-bottom:0;mso-position-horizontal:center;mso-position-horizontal-relative:page;mso-position-vertical-relative:page;mso-width-percent:941;mso-height-percent:92;mso-top-percent:818;mso-width-relative:page;mso-height-relative:page;v-text-anchor:bottom" o:gfxdata="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" filled="f" stroked="f" strokeweight=".5pt">
                     <v:textbox inset="126pt,0,54pt,0">
                       <w:txbxContent>
-                        <w:sdt>
-                          <w:sdtPr>
-                            <w:rPr>
-                              <w:color w:val="595959" w:themeColor="text1" w:themeTint="A6"/>
-                              <w:sz w:val="28"/>
-                              <w:szCs w:val="28"/>
-                            </w:rPr>
-                            <w:alias w:val="Author"/>
-                            <w:tag w:val=""/>
-                            <w:id w:val="789243997"/>
-                            <w:dataBinding w:prefixMappings="xmlns:ns0='http://purl.org/dc/elements/1.1/' xmlns:ns1='http://schemas.openxmlformats.org/package/2006/metadata/core-properties' " w:xpath="/ns1:coreProperties[1]/ns0:creator[1]" w:storeItemID="{6C3C8BC8-F283-45AE-878A-BAB7291924A1}"/>
-                            <w:text/>
-                          </w:sdtPr>
-                          <w:sdtContent>
-                            <w:p>
-                              <w:pPr>
-                                <w:pStyle w:val="NoSpacing"/>
-                                <w:jc w:val="right"/>
-                                <w:rPr>
-                                  <w:color w:val="595959" w:themeColor="text1" w:themeTint="A6"/>
-                                  <w:sz w:val="28"/>
-                                  <w:szCs w:val="28"/>
-                                </w:rPr>
-                              </w:pPr>
-                              <w:r>
-                                <w:rPr>
-                                  <w:color w:val="595959" w:themeColor="text1" w:themeTint="A6"/>
-                                  <w:sz w:val="28"/>
-                                  <w:szCs w:val="28"/>
-                                  <w:lang w:val="cs-CZ"/>
-                                </w:rPr>
-                                <w:t>Jan Dušek</w:t>
-                              </w:r>
-                            </w:p>
-                          </w:sdtContent>
-                        </w:sdt>
+                        <w:bookmarkStart w:id="1" w:name="_GoBack"/>
+                        <w:bookmarkEnd w:id="1"/>
                         <w:p>
                           <w:pPr>
                             <w:pStyle w:val="NoSpacing"/>
@@ -506,6 +440,7 @@
                               <w:dataBinding w:prefixMappings="xmlns:ns0='http://schemas.microsoft.com/office/2006/coverPageProps' " w:xpath="/ns0:CoverPageProperties[1]/ns0:CompanyEmail[1]" w:storeItemID="{55AF091B-3C7A-41E3-B477-F2FDAA23CFDA}"/>
                               <w:text/>
                             </w:sdtPr>
+                            <w:sdtEndPr/>
                             <w:sdtContent>
                               <w:r>
                                 <w:rPr>
@@ -623,6 +558,7 @@
                                   <w:dataBinding w:prefixMappings="xmlns:ns0='http://schemas.microsoft.com/office/2006/coverPageProps' " w:xpath="/ns0:CoverPageProperties[1]/ns0:Abstract[1]" w:storeItemID="{55AF091B-3C7A-41E3-B477-F2FDAA23CFDA}"/>
                                   <w:text w:multiLine="1"/>
                                 </w:sdtPr>
+                                <w:sdtEndPr/>
                                 <w:sdtContent>
                                   <w:p>
                                     <w:pPr>
@@ -870,6 +806,7 @@
                                   <w:dataBinding w:prefixMappings="xmlns:ns0='http://purl.org/dc/elements/1.1/' xmlns:ns1='http://schemas.openxmlformats.org/package/2006/metadata/core-properties' " w:xpath="/ns1:coreProperties[1]/ns0:subject[1]" w:storeItemID="{6C3C8BC8-F283-45AE-878A-BAB7291924A1}"/>
                                   <w:text/>
                                 </w:sdtPr>
+                                <w:sdtEndPr/>
                                 <w:sdtContent>
                                   <w:p>
                                     <w:pPr>
@@ -1011,17 +948,67 @@
       </w:sdtContent>
     </w:sdt>
     <w:p>
+      <w:proofErr w:type="spellStart"/>
       <w:r>
         <w:lastRenderedPageBreak/>
-        <w:t>Is git capable of Word?</w:t>
+        <w:t>Is</w:t>
+      </w:r>
+      <w:proofErr w:type="spellEnd"/>
+      <w:r>
+        <w:t xml:space="preserve"> </w:t>
+      </w:r>
+      <w:proofErr w:type="spellStart"/>
+      <w:r>
+        <w:t>git</w:t>
+      </w:r>
+      <w:proofErr w:type="spellEnd"/>
+      <w:r>
+        <w:t xml:space="preserve"> </w:t>
+      </w:r>
+      <w:proofErr w:type="spellStart"/>
+      <w:r>
+        <w:t>capable</w:t>
+      </w:r>
+      <w:proofErr w:type="spellEnd"/>
+      <w:r>
+        <w:t xml:space="preserve"> </w:t>
+      </w:r>
+      <w:proofErr w:type="spellStart"/>
+      <w:r>
+        <w:t>of</w:t>
+      </w:r>
+      <w:proofErr w:type="spellEnd"/>
+      <w:r>
+        <w:t xml:space="preserve"> Word?</w:t>
       </w:r>
     </w:p>
     <w:p>
       <w:pPr>
         <w:pStyle w:val="Title"/>
       </w:pPr>
+      <w:proofErr w:type="spellStart"/>
       <w:r>
-        <w:t>Is the answer YES??</w:t>
+        <w:t>Is</w:t>
+      </w:r>
+      <w:proofErr w:type="spellEnd"/>
+      <w:r>
+        <w:t xml:space="preserve"> </w:t>
+      </w:r>
+      <w:proofErr w:type="spellStart"/>
+      <w:r>
+        <w:t>the</w:t>
+      </w:r>
+      <w:proofErr w:type="spellEnd"/>
+      <w:r>
+        <w:t xml:space="preserve"> </w:t>
+      </w:r>
+      <w:proofErr w:type="spellStart"/>
+      <w:r>
+        <w:t>answer</w:t>
+      </w:r>
+      <w:proofErr w:type="spellEnd"/>
+      <w:r>
+        <w:t xml:space="preserve"> YES??</w:t>
       </w:r>
     </w:p>
     <w:sectPr>

</xml_diff>